<commit_message>
Use Case Diagram, changed include to extend
</commit_message>
<xml_diff>
--- a/Docs_DQS_Clean/User Case Diagrams/Use Case Diagram.docx
+++ b/Docs_DQS_Clean/User Case Diagrams/Use Case Diagram.docx
@@ -1,11 +1,12 @@
 
 <file path=word/document.xml><?xml version="1.0" encoding="utf-8"?>
-<w:document xmlns:wpc="http://schemas.microsoft.com/office/word/2010/wordprocessingCanvas" xmlns:cx="http://schemas.microsoft.com/office/drawing/2014/chartex" xmlns:cx1="http://schemas.microsoft.com/office/drawing/2015/9/8/chartex" xmlns:cx2="http://schemas.microsoft.com/office/drawing/2015/10/21/chartex" xmlns:cx3="http://schemas.microsoft.com/office/drawing/2016/5/9/chartex" xmlns:cx4="http://schemas.microsoft.com/office/drawing/2016/5/10/chartex" xmlns:cx5="http://schemas.microsoft.com/office/drawing/2016/5/11/chartex" xmlns:cx6="http://schemas.microsoft.com/office/drawing/2016/5/12/chartex" xmlns:cx7="http://schemas.microsoft.com/office/drawing/2016/5/13/chartex" xmlns:cx8="http://schemas.microsoft.com/office/drawing/2016/5/14/chartex" xmlns:mc="http://schemas.openxmlformats.org/markup-compatibility/2006" xmlns:aink="http://schemas.microsoft.com/office/drawing/2016/ink" xmlns:am3d="http://schemas.microsoft.com/office/drawing/2017/model3d" xmlns:o="urn:schemas-microsoft-com:office:office" xmlns:r="http://schemas.openxmlformats.org/officeDocument/2006/relationships" xmlns:m="http://schemas.openxmlformats.org/officeDocument/2006/math" xmlns:v="urn:schemas-microsoft-com:vml" xmlns:wp14="http://schemas.microsoft.com/office/word/2010/wordprocessingDrawing" xmlns:wp="http://schemas.openxmlformats.org/drawingml/2006/wordprocessingDrawing" xmlns:w10="urn:schemas-microsoft-com:office:word" xmlns:w="http://schemas.openxmlformats.org/wordprocessingml/2006/main" xmlns:w14="http://schemas.microsoft.com/office/word/2010/wordml" xmlns:w15="http://schemas.microsoft.com/office/word/2012/wordml" xmlns:w16cid="http://schemas.microsoft.com/office/word/2016/wordml/cid" xmlns:w16se="http://schemas.microsoft.com/office/word/2015/wordml/symex" xmlns:wpg="http://schemas.microsoft.com/office/word/2010/wordprocessingGroup" xmlns:wpi="http://schemas.microsoft.com/office/word/2010/wordprocessingInk" xmlns:wne="http://schemas.microsoft.com/office/word/2006/wordml" xmlns:wps="http://schemas.microsoft.com/office/word/2010/wordprocessingShape" mc:Ignorable="w14 w15 w16se w16cid wp14">
+<w:document xmlns:wpc="http://schemas.microsoft.com/office/word/2010/wordprocessingCanvas" xmlns:cx="http://schemas.microsoft.com/office/drawing/2014/chartex" xmlns:cx1="http://schemas.microsoft.com/office/drawing/2015/9/8/chartex" xmlns:mc="http://schemas.openxmlformats.org/markup-compatibility/2006" xmlns:o="urn:schemas-microsoft-com:office:office" xmlns:r="http://schemas.openxmlformats.org/officeDocument/2006/relationships" xmlns:m="http://schemas.openxmlformats.org/officeDocument/2006/math" xmlns:v="urn:schemas-microsoft-com:vml" xmlns:wp14="http://schemas.microsoft.com/office/word/2010/wordprocessingDrawing" xmlns:wp="http://schemas.openxmlformats.org/drawingml/2006/wordprocessingDrawing" xmlns:w10="urn:schemas-microsoft-com:office:word" xmlns:w="http://schemas.openxmlformats.org/wordprocessingml/2006/main" xmlns:w14="http://schemas.microsoft.com/office/word/2010/wordml" xmlns:w15="http://schemas.microsoft.com/office/word/2012/wordml" xmlns:w16se="http://schemas.microsoft.com/office/word/2015/wordml/symex" xmlns:wpg="http://schemas.microsoft.com/office/word/2010/wordprocessingGroup" xmlns:wpi="http://schemas.microsoft.com/office/word/2010/wordprocessingInk" xmlns:wne="http://schemas.microsoft.com/office/word/2006/wordml" xmlns:wps="http://schemas.microsoft.com/office/word/2010/wordprocessingShape" mc:Ignorable="w14 w15 w16se wp14">
   <w:body>
     <w:p>
       <w:r>
         <w:rPr>
           <w:noProof/>
+          <w:lang w:eastAsia="en-GB"/>
         </w:rPr>
         <mc:AlternateContent>
           <mc:Choice Requires="wps">
@@ -245,7 +246,7 @@
               </wp:anchor>
             </w:drawing>
           </mc:Choice>
-          <mc:Fallback>
+          <mc:Fallback xmlns:w16cid="http://schemas.microsoft.com/office/word/2016/wordml/cid" xmlns:am3d="http://schemas.microsoft.com/office/drawing/2017/model3d" xmlns:aink="http://schemas.microsoft.com/office/drawing/2016/ink" xmlns:cx8="http://schemas.microsoft.com/office/drawing/2016/5/14/chartex" xmlns:cx7="http://schemas.microsoft.com/office/drawing/2016/5/13/chartex" xmlns:cx6="http://schemas.microsoft.com/office/drawing/2016/5/12/chartex" xmlns:cx5="http://schemas.microsoft.com/office/drawing/2016/5/11/chartex" xmlns:cx4="http://schemas.microsoft.com/office/drawing/2016/5/10/chartex" xmlns:cx3="http://schemas.microsoft.com/office/drawing/2016/5/9/chartex" xmlns:cx2="http://schemas.microsoft.com/office/drawing/2015/10/21/chartex">
             <w:pict>
               <v:rect w14:anchorId="7D5F613C" id="Rectangle 34" o:spid="_x0000_s1026" style="position:absolute;margin-left:118.5pt;margin-top:6pt;width:268.5pt;height:528pt;z-index:251658239;visibility:visible;mso-wrap-style:square;mso-width-percent:0;mso-height-percent:0;mso-wrap-distance-left:9pt;mso-wrap-distance-top:0;mso-wrap-distance-right:9pt;mso-wrap-distance-bottom:0;mso-position-horizontal:absolute;mso-position-horizontal-relative:text;mso-position-vertical:absolute;mso-position-vertical-relative:text;mso-width-percent:0;mso-height-percent:0;mso-width-relative:margin;mso-height-relative:margin;v-text-anchor:middle" o:gfxdata="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" fillcolor="#a5a5a5 [3206]" strokecolor="#525252 [1606]" strokeweight="1pt">
                 <v:textbox>
@@ -433,6 +434,7 @@
       <w:r>
         <w:rPr>
           <w:noProof/>
+          <w:lang w:eastAsia="en-GB"/>
         </w:rPr>
         <mc:AlternateContent>
           <mc:Choice Requires="wps">
@@ -501,7 +503,7 @@
               </wp:anchor>
             </w:drawing>
           </mc:Choice>
-          <mc:Fallback>
+          <mc:Fallback xmlns:w16cid="http://schemas.microsoft.com/office/word/2016/wordml/cid" xmlns:am3d="http://schemas.microsoft.com/office/drawing/2017/model3d" xmlns:aink="http://schemas.microsoft.com/office/drawing/2016/ink" xmlns:cx8="http://schemas.microsoft.com/office/drawing/2016/5/14/chartex" xmlns:cx7="http://schemas.microsoft.com/office/drawing/2016/5/13/chartex" xmlns:cx6="http://schemas.microsoft.com/office/drawing/2016/5/12/chartex" xmlns:cx5="http://schemas.microsoft.com/office/drawing/2016/5/11/chartex" xmlns:cx4="http://schemas.microsoft.com/office/drawing/2016/5/10/chartex" xmlns:cx3="http://schemas.microsoft.com/office/drawing/2016/5/9/chartex" xmlns:cx2="http://schemas.microsoft.com/office/drawing/2015/10/21/chartex">
             <w:pict>
               <v:oval w14:anchorId="1C237730" id="Oval 1" o:spid="_x0000_s1027" style="position:absolute;margin-left:193.4pt;margin-top:44.25pt;width:155.25pt;height:57.75pt;z-index:251659264;visibility:visible;mso-wrap-style:square;mso-wrap-distance-left:9pt;mso-wrap-distance-top:0;mso-wrap-distance-right:9pt;mso-wrap-distance-bottom:0;mso-position-horizontal:absolute;mso-position-horizontal-relative:margin;mso-position-vertical:absolute;mso-position-vertical-relative:margin;v-text-anchor:middle" o:gfxdata="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" fillcolor="white [3201]" strokecolor="black [3200]" strokeweight="1pt">
                 <v:stroke joinstyle="miter"/>
@@ -528,6 +530,7 @@
       <w:r>
         <w:rPr>
           <w:noProof/>
+          <w:lang w:eastAsia="en-GB"/>
         </w:rPr>
         <mc:AlternateContent>
           <mc:Choice Requires="wps">
@@ -596,7 +599,7 @@
               </wp:anchor>
             </w:drawing>
           </mc:Choice>
-          <mc:Fallback>
+          <mc:Fallback xmlns:w16cid="http://schemas.microsoft.com/office/word/2016/wordml/cid" xmlns:am3d="http://schemas.microsoft.com/office/drawing/2017/model3d" xmlns:aink="http://schemas.microsoft.com/office/drawing/2016/ink" xmlns:cx8="http://schemas.microsoft.com/office/drawing/2016/5/14/chartex" xmlns:cx7="http://schemas.microsoft.com/office/drawing/2016/5/13/chartex" xmlns:cx6="http://schemas.microsoft.com/office/drawing/2016/5/12/chartex" xmlns:cx5="http://schemas.microsoft.com/office/drawing/2016/5/11/chartex" xmlns:cx4="http://schemas.microsoft.com/office/drawing/2016/5/10/chartex" xmlns:cx3="http://schemas.microsoft.com/office/drawing/2016/5/9/chartex" xmlns:cx2="http://schemas.microsoft.com/office/drawing/2015/10/21/chartex">
             <w:pict>
               <v:shapetype w14:anchorId="0767BE1A" id="_x0000_t202" coordsize="21600,21600" o:spt="202" path="m,l,21600r21600,l21600,xe">
                 <v:stroke joinstyle="miter"/>
@@ -628,6 +631,7 @@
       <w:r>
         <w:rPr>
           <w:noProof/>
+          <w:lang w:eastAsia="en-GB"/>
         </w:rPr>
         <w:drawing>
           <wp:anchor distT="0" distB="0" distL="114300" distR="114300" simplePos="0" relativeHeight="251695104" behindDoc="1" locked="0" layoutInCell="1" allowOverlap="1" wp14:anchorId="3946BB43" wp14:editId="3729391D">
@@ -727,6 +731,7 @@
       <w:r>
         <w:rPr>
           <w:noProof/>
+          <w:lang w:eastAsia="en-GB"/>
         </w:rPr>
         <mc:AlternateContent>
           <mc:Choice Requires="wps">
@@ -795,7 +800,7 @@
               </wp:anchor>
             </w:drawing>
           </mc:Choice>
-          <mc:Fallback>
+          <mc:Fallback xmlns:w16cid="http://schemas.microsoft.com/office/word/2016/wordml/cid" xmlns:am3d="http://schemas.microsoft.com/office/drawing/2017/model3d" xmlns:aink="http://schemas.microsoft.com/office/drawing/2016/ink" xmlns:cx8="http://schemas.microsoft.com/office/drawing/2016/5/14/chartex" xmlns:cx7="http://schemas.microsoft.com/office/drawing/2016/5/13/chartex" xmlns:cx6="http://schemas.microsoft.com/office/drawing/2016/5/12/chartex" xmlns:cx5="http://schemas.microsoft.com/office/drawing/2016/5/11/chartex" xmlns:cx4="http://schemas.microsoft.com/office/drawing/2016/5/10/chartex" xmlns:cx3="http://schemas.microsoft.com/office/drawing/2016/5/9/chartex" xmlns:cx2="http://schemas.microsoft.com/office/drawing/2015/10/21/chartex">
             <w:pict>
               <v:shape w14:anchorId="5DC2D5FF" id="Text Box 46" o:spid="_x0000_s1029" type="#_x0000_t202" style="position:absolute;margin-left:3.75pt;margin-top:78.7pt;width:93.75pt;height:27.75pt;z-index:251700735;visibility:visible;mso-wrap-style:square;mso-height-percent:0;mso-wrap-distance-left:9pt;mso-wrap-distance-top:0;mso-wrap-distance-right:9pt;mso-wrap-distance-bottom:0;mso-position-horizontal:absolute;mso-position-horizontal-relative:text;mso-position-vertical:absolute;mso-position-vertical-relative:text;mso-height-percent:0;mso-height-relative:margin;v-text-anchor:top" o:gfxdata="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" fillcolor="white [3201]" stroked="f" strokeweight=".5pt">
                 <v:textbox>
@@ -823,6 +828,7 @@
       <w:r>
         <w:rPr>
           <w:noProof/>
+          <w:lang w:eastAsia="en-GB"/>
         </w:rPr>
         <mc:AlternateContent>
           <mc:Choice Requires="wps">
@@ -880,7 +886,7 @@
               </wp:anchor>
             </w:drawing>
           </mc:Choice>
-          <mc:Fallback>
+          <mc:Fallback xmlns:w16cid="http://schemas.microsoft.com/office/word/2016/wordml/cid" xmlns:am3d="http://schemas.microsoft.com/office/drawing/2017/model3d" xmlns:aink="http://schemas.microsoft.com/office/drawing/2016/ink" xmlns:cx8="http://schemas.microsoft.com/office/drawing/2016/5/14/chartex" xmlns:cx7="http://schemas.microsoft.com/office/drawing/2016/5/13/chartex" xmlns:cx6="http://schemas.microsoft.com/office/drawing/2016/5/12/chartex" xmlns:cx5="http://schemas.microsoft.com/office/drawing/2016/5/11/chartex" xmlns:cx4="http://schemas.microsoft.com/office/drawing/2016/5/10/chartex" xmlns:cx3="http://schemas.microsoft.com/office/drawing/2016/5/9/chartex" xmlns:cx2="http://schemas.microsoft.com/office/drawing/2015/10/21/chartex">
             <w:pict>
               <v:line w14:anchorId="705F1B17" id="Straight Connector 45" o:spid="_x0000_s1026" style="position:absolute;flip:y;z-index:251712512;visibility:visible;mso-wrap-style:square;mso-width-percent:0;mso-height-percent:0;mso-wrap-distance-left:9pt;mso-wrap-distance-top:0;mso-wrap-distance-right:9pt;mso-wrap-distance-bottom:0;mso-position-horizontal:absolute;mso-position-horizontal-relative:text;mso-position-vertical:absolute;mso-position-vertical-relative:text;mso-width-percent:0;mso-height-percent:0;mso-width-relative:margin;mso-height-relative:margin" from="27.75pt,172.5pt" to="189pt,354.75pt" o:gfxdata="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" strokecolor="#4472c4 [3204]" strokeweight="1.5pt">
                 <v:stroke joinstyle="miter"/>
@@ -892,6 +898,7 @@
       <w:r>
         <w:rPr>
           <w:noProof/>
+          <w:lang w:eastAsia="en-GB"/>
         </w:rPr>
         <mc:AlternateContent>
           <mc:Choice Requires="wps">
@@ -949,7 +956,7 @@
               </wp:anchor>
             </w:drawing>
           </mc:Choice>
-          <mc:Fallback>
+          <mc:Fallback xmlns:w16cid="http://schemas.microsoft.com/office/word/2016/wordml/cid" xmlns:am3d="http://schemas.microsoft.com/office/drawing/2017/model3d" xmlns:aink="http://schemas.microsoft.com/office/drawing/2016/ink" xmlns:cx8="http://schemas.microsoft.com/office/drawing/2016/5/14/chartex" xmlns:cx7="http://schemas.microsoft.com/office/drawing/2016/5/13/chartex" xmlns:cx6="http://schemas.microsoft.com/office/drawing/2016/5/12/chartex" xmlns:cx5="http://schemas.microsoft.com/office/drawing/2016/5/11/chartex" xmlns:cx4="http://schemas.microsoft.com/office/drawing/2016/5/10/chartex" xmlns:cx3="http://schemas.microsoft.com/office/drawing/2016/5/9/chartex" xmlns:cx2="http://schemas.microsoft.com/office/drawing/2015/10/21/chartex">
             <w:pict>
               <v:line w14:anchorId="317B12C6" id="Straight Connector 44" o:spid="_x0000_s1026" style="position:absolute;z-index:251710464;visibility:visible;mso-wrap-style:square;mso-width-percent:0;mso-height-percent:0;mso-wrap-distance-left:9pt;mso-wrap-distance-top:0;mso-wrap-distance-right:9pt;mso-wrap-distance-bottom:0;mso-position-horizontal:absolute;mso-position-horizontal-relative:text;mso-position-vertical:absolute;mso-position-vertical-relative:text;mso-width-percent:0;mso-height-percent:0;mso-width-relative:margin;mso-height-relative:margin" from="30.75pt,50.25pt" to="168pt,222.75pt" o:gfxdata="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" strokecolor="#ed7d31 [3205]" strokeweight="1.5pt">
                 <v:stroke joinstyle="miter"/>
@@ -961,6 +968,7 @@
       <w:r>
         <w:rPr>
           <w:noProof/>
+          <w:lang w:eastAsia="en-GB"/>
         </w:rPr>
         <mc:AlternateContent>
           <mc:Choice Requires="wps">
@@ -1018,7 +1026,7 @@
               </wp:anchor>
             </w:drawing>
           </mc:Choice>
-          <mc:Fallback>
+          <mc:Fallback xmlns:w16cid="http://schemas.microsoft.com/office/word/2016/wordml/cid" xmlns:am3d="http://schemas.microsoft.com/office/drawing/2017/model3d" xmlns:aink="http://schemas.microsoft.com/office/drawing/2016/ink" xmlns:cx8="http://schemas.microsoft.com/office/drawing/2016/5/14/chartex" xmlns:cx7="http://schemas.microsoft.com/office/drawing/2016/5/13/chartex" xmlns:cx6="http://schemas.microsoft.com/office/drawing/2016/5/12/chartex" xmlns:cx5="http://schemas.microsoft.com/office/drawing/2016/5/11/chartex" xmlns:cx4="http://schemas.microsoft.com/office/drawing/2016/5/10/chartex" xmlns:cx3="http://schemas.microsoft.com/office/drawing/2016/5/9/chartex" xmlns:cx2="http://schemas.microsoft.com/office/drawing/2015/10/21/chartex">
             <w:pict>
               <v:line w14:anchorId="1A27030C" id="Straight Connector 36" o:spid="_x0000_s1026" style="position:absolute;flip:y;z-index:251698176;visibility:visible;mso-wrap-style:square;mso-width-percent:0;mso-height-percent:0;mso-wrap-distance-left:9pt;mso-wrap-distance-top:0;mso-wrap-distance-right:9pt;mso-wrap-distance-bottom:0;mso-position-horizontal:absolute;mso-position-horizontal-relative:text;mso-position-vertical:absolute;mso-position-vertical-relative:text;mso-width-percent:0;mso-height-percent:0;mso-width-relative:margin;mso-height-relative:margin" from="27.75pt,246pt" to="155.25pt,354.75pt" o:gfxdata="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" strokecolor="#4472c4 [3204]" strokeweight="1.5pt">
                 <v:stroke joinstyle="miter"/>
@@ -1030,6 +1038,7 @@
       <w:r>
         <w:rPr>
           <w:noProof/>
+          <w:lang w:eastAsia="en-GB"/>
         </w:rPr>
         <mc:AlternateContent>
           <mc:Choice Requires="wps">
@@ -1087,7 +1096,7 @@
               </wp:anchor>
             </w:drawing>
           </mc:Choice>
-          <mc:Fallback>
+          <mc:Fallback xmlns:w16cid="http://schemas.microsoft.com/office/word/2016/wordml/cid" xmlns:am3d="http://schemas.microsoft.com/office/drawing/2017/model3d" xmlns:aink="http://schemas.microsoft.com/office/drawing/2016/ink" xmlns:cx8="http://schemas.microsoft.com/office/drawing/2016/5/14/chartex" xmlns:cx7="http://schemas.microsoft.com/office/drawing/2016/5/13/chartex" xmlns:cx6="http://schemas.microsoft.com/office/drawing/2016/5/12/chartex" xmlns:cx5="http://schemas.microsoft.com/office/drawing/2016/5/11/chartex" xmlns:cx4="http://schemas.microsoft.com/office/drawing/2016/5/10/chartex" xmlns:cx3="http://schemas.microsoft.com/office/drawing/2016/5/9/chartex" xmlns:cx2="http://schemas.microsoft.com/office/drawing/2015/10/21/chartex">
             <w:pict>
               <v:line w14:anchorId="3DE36E14" id="Straight Connector 43" o:spid="_x0000_s1026" style="position:absolute;z-index:251708416;visibility:visible;mso-wrap-style:square;mso-width-percent:0;mso-height-percent:0;mso-wrap-distance-left:9pt;mso-wrap-distance-top:0;mso-wrap-distance-right:9pt;mso-wrap-distance-bottom:0;mso-position-horizontal:absolute;mso-position-horizontal-relative:text;mso-position-vertical:absolute;mso-position-vertical-relative:text;mso-width-percent:0;mso-height-percent:0;mso-width-relative:margin;mso-height-relative:margin" from="30.75pt,50.25pt" to="193.5pt,96pt" o:gfxdata="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" strokecolor="#ed7d31 [3205]" strokeweight="1.5pt">
                 <v:stroke joinstyle="miter"/>
@@ -1099,6 +1108,7 @@
       <w:r>
         <w:rPr>
           <w:noProof/>
+          <w:lang w:eastAsia="en-GB"/>
         </w:rPr>
         <mc:AlternateContent>
           <mc:Choice Requires="wps">
@@ -1156,7 +1166,7 @@
               </wp:anchor>
             </w:drawing>
           </mc:Choice>
-          <mc:Fallback>
+          <mc:Fallback xmlns:w16cid="http://schemas.microsoft.com/office/word/2016/wordml/cid" xmlns:am3d="http://schemas.microsoft.com/office/drawing/2017/model3d" xmlns:aink="http://schemas.microsoft.com/office/drawing/2016/ink" xmlns:cx8="http://schemas.microsoft.com/office/drawing/2016/5/14/chartex" xmlns:cx7="http://schemas.microsoft.com/office/drawing/2016/5/13/chartex" xmlns:cx6="http://schemas.microsoft.com/office/drawing/2016/5/12/chartex" xmlns:cx5="http://schemas.microsoft.com/office/drawing/2016/5/11/chartex" xmlns:cx4="http://schemas.microsoft.com/office/drawing/2016/5/10/chartex" xmlns:cx3="http://schemas.microsoft.com/office/drawing/2016/5/9/chartex" xmlns:cx2="http://schemas.microsoft.com/office/drawing/2015/10/21/chartex">
             <w:pict>
               <v:line w14:anchorId="641EE1E2" id="Straight Connector 42" o:spid="_x0000_s1026" style="position:absolute;flip:y;z-index:251706368;visibility:visible;mso-wrap-style:square;mso-width-percent:0;mso-height-percent:0;mso-wrap-distance-left:9pt;mso-wrap-distance-top:0;mso-wrap-distance-right:9pt;mso-wrap-distance-bottom:0;mso-position-horizontal:absolute;mso-position-horizontal-relative:text;mso-position-vertical:absolute;mso-position-vertical-relative:text;mso-width-percent:0;mso-height-percent:0;mso-width-relative:margin;mso-height-relative:margin" from="27.75pt,30.75pt" to="193.5pt,49.5pt" o:gfxdata="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" strokecolor="#ed7d31 [3205]" strokeweight="1.5pt">
                 <v:stroke joinstyle="miter"/>
@@ -1168,6 +1178,7 @@
       <w:r>
         <w:rPr>
           <w:noProof/>
+          <w:lang w:eastAsia="en-GB"/>
         </w:rPr>
         <w:drawing>
           <wp:anchor distT="0" distB="0" distL="114300" distR="114300" simplePos="0" relativeHeight="251704320" behindDoc="1" locked="0" layoutInCell="1" allowOverlap="1" wp14:anchorId="05D73B77" wp14:editId="6CF0C8C5">
@@ -1266,6 +1277,7 @@
       <w:r>
         <w:rPr>
           <w:noProof/>
+          <w:lang w:eastAsia="en-GB"/>
         </w:rPr>
         <mc:AlternateContent>
           <mc:Choice Requires="wps">
@@ -1326,7 +1338,7 @@
               </wp:anchor>
             </w:drawing>
           </mc:Choice>
-          <mc:Fallback>
+          <mc:Fallback xmlns:w16cid="http://schemas.microsoft.com/office/word/2016/wordml/cid" xmlns:am3d="http://schemas.microsoft.com/office/drawing/2017/model3d" xmlns:aink="http://schemas.microsoft.com/office/drawing/2016/ink" xmlns:cx8="http://schemas.microsoft.com/office/drawing/2016/5/14/chartex" xmlns:cx7="http://schemas.microsoft.com/office/drawing/2016/5/13/chartex" xmlns:cx6="http://schemas.microsoft.com/office/drawing/2016/5/12/chartex" xmlns:cx5="http://schemas.microsoft.com/office/drawing/2016/5/11/chartex" xmlns:cx4="http://schemas.microsoft.com/office/drawing/2016/5/10/chartex" xmlns:cx3="http://schemas.microsoft.com/office/drawing/2016/5/9/chartex" xmlns:cx2="http://schemas.microsoft.com/office/drawing/2015/10/21/chartex">
             <w:pict>
               <v:shapetype w14:anchorId="39A44E69" id="_x0000_t32" coordsize="21600,21600" o:spt="32" o:oned="t" path="m,l21600,21600e" filled="f">
                 <v:path arrowok="t" fillok="f" o:connecttype="none"/>
@@ -1342,6 +1354,7 @@
       <w:r>
         <w:rPr>
           <w:noProof/>
+          <w:lang w:eastAsia="en-GB"/>
         </w:rPr>
         <mc:AlternateContent>
           <mc:Choice Requires="wps">
@@ -1408,7 +1421,7 @@
               </wp:anchor>
             </w:drawing>
           </mc:Choice>
-          <mc:Fallback>
+          <mc:Fallback xmlns:w16cid="http://schemas.microsoft.com/office/word/2016/wordml/cid" xmlns:am3d="http://schemas.microsoft.com/office/drawing/2017/model3d" xmlns:aink="http://schemas.microsoft.com/office/drawing/2016/ink" xmlns:cx8="http://schemas.microsoft.com/office/drawing/2016/5/14/chartex" xmlns:cx7="http://schemas.microsoft.com/office/drawing/2016/5/13/chartex" xmlns:cx6="http://schemas.microsoft.com/office/drawing/2016/5/12/chartex" xmlns:cx5="http://schemas.microsoft.com/office/drawing/2016/5/11/chartex" xmlns:cx4="http://schemas.microsoft.com/office/drawing/2016/5/10/chartex" xmlns:cx3="http://schemas.microsoft.com/office/drawing/2016/5/9/chartex" xmlns:cx2="http://schemas.microsoft.com/office/drawing/2015/10/21/chartex">
             <w:pict>
               <v:shape w14:anchorId="7D7FE719" id="Straight Arrow Connector 22" o:spid="_x0000_s1026" type="#_x0000_t32" style="position:absolute;margin-left:202.5pt;margin-top:264.75pt;width:26.25pt;height:55.5pt;flip:x y;z-index:251693056;visibility:visible;mso-wrap-style:square;mso-width-percent:0;mso-height-percent:0;mso-wrap-distance-left:9pt;mso-wrap-distance-top:0;mso-wrap-distance-right:9pt;mso-wrap-distance-bottom:0;mso-position-horizontal:absolute;mso-position-horizontal-relative:text;mso-position-vertical:absolute;mso-position-vertical-relative:text;mso-width-percent:0;mso-height-percent:0;mso-width-relative:margin;mso-height-relative:margin" o:gfxdata="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" strokecolor="black [3200]">
                 <v:stroke dashstyle="dash"/>
@@ -1420,6 +1433,7 @@
       <w:r>
         <w:rPr>
           <w:noProof/>
+          <w:lang w:eastAsia="en-GB"/>
         </w:rPr>
         <mc:AlternateContent>
           <mc:Choice Requires="wps">
@@ -1488,7 +1502,7 @@
               </wp:anchor>
             </w:drawing>
           </mc:Choice>
-          <mc:Fallback>
+          <mc:Fallback xmlns:w16cid="http://schemas.microsoft.com/office/word/2016/wordml/cid" xmlns:am3d="http://schemas.microsoft.com/office/drawing/2017/model3d" xmlns:aink="http://schemas.microsoft.com/office/drawing/2016/ink" xmlns:cx8="http://schemas.microsoft.com/office/drawing/2016/5/14/chartex" xmlns:cx7="http://schemas.microsoft.com/office/drawing/2016/5/13/chartex" xmlns:cx6="http://schemas.microsoft.com/office/drawing/2016/5/12/chartex" xmlns:cx5="http://schemas.microsoft.com/office/drawing/2016/5/11/chartex" xmlns:cx4="http://schemas.microsoft.com/office/drawing/2016/5/10/chartex" xmlns:cx3="http://schemas.microsoft.com/office/drawing/2016/5/9/chartex" xmlns:cx2="http://schemas.microsoft.com/office/drawing/2015/10/21/chartex">
             <w:pict>
               <v:oval w14:anchorId="2640EB0E" id="Oval 5" o:spid="_x0000_s1030" style="position:absolute;margin-left:193.5pt;margin-top:324.75pt;width:155.25pt;height:57.75pt;z-index:251667456;visibility:visible;mso-wrap-style:square;mso-wrap-distance-left:9pt;mso-wrap-distance-top:0;mso-wrap-distance-right:9pt;mso-wrap-distance-bottom:0;mso-position-horizontal:absolute;mso-position-horizontal-relative:text;mso-position-vertical:absolute;mso-position-vertical-relative:text;v-text-anchor:middle" o:gfxdata="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" fillcolor="white [3201]" strokecolor="black [3200]" strokeweight="1pt">
                 <v:stroke joinstyle="miter"/>
@@ -1512,6 +1526,7 @@
       <w:r>
         <w:rPr>
           <w:noProof/>
+          <w:lang w:eastAsia="en-GB"/>
         </w:rPr>
         <mc:AlternateContent>
           <mc:Choice Requires="wps">
@@ -1558,7 +1573,21 @@
                               <w:rPr>
                                 <w:lang w:val="en-US"/>
                               </w:rPr>
-                              <w:t>&lt;&lt;include&gt;&gt;</w:t>
+                              <w:t>&lt;&lt;</w:t>
+                            </w:r>
+                            <w:r>
+                              <w:rPr>
+                                <w:lang w:val="en-US"/>
+                              </w:rPr>
+                              <w:t>Extend</w:t>
+                            </w:r>
+                            <w:bookmarkStart w:id="0" w:name="_GoBack"/>
+                            <w:bookmarkEnd w:id="0"/>
+                            <w:r>
+                              <w:rPr>
+                                <w:lang w:val="en-US"/>
+                              </w:rPr>
+                              <w:t>&gt;&gt;</w:t>
                             </w:r>
                           </w:p>
                         </w:txbxContent>
@@ -1583,7 +1612,11 @@
           </mc:Choice>
           <mc:Fallback>
             <w:pict>
-              <v:shape w14:anchorId="2AB854AF" id="Text Box 38" o:spid="_x0000_s1031" type="#_x0000_t202" style="position:absolute;margin-left:211.2pt;margin-top:278.9pt;width:70.5pt;height:22.85pt;z-index:251701248;visibility:visible;mso-wrap-style:square;mso-width-percent:0;mso-height-percent:0;mso-wrap-distance-left:9pt;mso-wrap-distance-top:0;mso-wrap-distance-right:9pt;mso-wrap-distance-bottom:0;mso-position-horizontal:absolute;mso-position-horizontal-relative:text;mso-position-vertical:absolute;mso-position-vertical-relative:text;mso-width-percent:0;mso-height-percent:0;mso-width-relative:margin;mso-height-relative:margin;v-text-anchor:top" o:gfxdata="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" filled="f" stroked="f" strokeweight=".5pt">
+              <v:shapetype w14:anchorId="2AB854AF" id="_x0000_t202" coordsize="21600,21600" o:spt="202" path="m,l,21600r21600,l21600,xe">
+                <v:stroke joinstyle="miter"/>
+                <v:path gradientshapeok="t" o:connecttype="rect"/>
+              </v:shapetype>
+              <v:shape id="Text Box 38" o:spid="_x0000_s1031" type="#_x0000_t202" style="position:absolute;margin-left:211.2pt;margin-top:278.9pt;width:70.5pt;height:22.85pt;z-index:251701248;visibility:visible;mso-wrap-style:square;mso-width-percent:0;mso-height-percent:0;mso-wrap-distance-left:9pt;mso-wrap-distance-top:0;mso-wrap-distance-right:9pt;mso-wrap-distance-bottom:0;mso-position-horizontal:absolute;mso-position-horizontal-relative:text;mso-position-vertical:absolute;mso-position-vertical-relative:text;mso-width-percent:0;mso-height-percent:0;mso-width-relative:margin;mso-height-relative:margin;v-text-anchor:top" o:gfxdata="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" filled="f" stroked="f" strokeweight=".5pt">
                 <v:textbox>
                   <w:txbxContent>
                     <w:p>
@@ -1596,7 +1629,21 @@
                         <w:rPr>
                           <w:lang w:val="en-US"/>
                         </w:rPr>
-                        <w:t>&lt;&lt;include&gt;&gt;</w:t>
+                        <w:t>&lt;&lt;</w:t>
+                      </w:r>
+                      <w:r>
+                        <w:rPr>
+                          <w:lang w:val="en-US"/>
+                        </w:rPr>
+                        <w:t>Extend</w:t>
+                      </w:r>
+                      <w:bookmarkStart w:id="1" w:name="_GoBack"/>
+                      <w:bookmarkEnd w:id="1"/>
+                      <w:r>
+                        <w:rPr>
+                          <w:lang w:val="en-US"/>
+                        </w:rPr>
+                        <w:t>&gt;&gt;</w:t>
                       </w:r>
                     </w:p>
                   </w:txbxContent>
@@ -1609,6 +1656,7 @@
       <w:r>
         <w:rPr>
           <w:noProof/>
+          <w:lang w:eastAsia="en-GB"/>
         </w:rPr>
         <mc:AlternateContent>
           <mc:Choice Requires="wps">
@@ -1666,7 +1714,7 @@
               </wp:anchor>
             </w:drawing>
           </mc:Choice>
-          <mc:Fallback>
+          <mc:Fallback xmlns:w16cid="http://schemas.microsoft.com/office/word/2016/wordml/cid" xmlns:am3d="http://schemas.microsoft.com/office/drawing/2017/model3d" xmlns:aink="http://schemas.microsoft.com/office/drawing/2016/ink" xmlns:cx8="http://schemas.microsoft.com/office/drawing/2016/5/14/chartex" xmlns:cx7="http://schemas.microsoft.com/office/drawing/2016/5/13/chartex" xmlns:cx6="http://schemas.microsoft.com/office/drawing/2016/5/12/chartex" xmlns:cx5="http://schemas.microsoft.com/office/drawing/2016/5/11/chartex" xmlns:cx4="http://schemas.microsoft.com/office/drawing/2016/5/10/chartex" xmlns:cx3="http://schemas.microsoft.com/office/drawing/2016/5/9/chartex" xmlns:cx2="http://schemas.microsoft.com/office/drawing/2015/10/21/chartex">
             <w:pict>
               <v:line w14:anchorId="6AAB0ABE" id="Straight Connector 37" o:spid="_x0000_s1026" style="position:absolute;z-index:251700224;visibility:visible;mso-wrap-style:square;mso-width-percent:0;mso-height-percent:0;mso-wrap-distance-left:9pt;mso-wrap-distance-top:0;mso-wrap-distance-right:9pt;mso-wrap-distance-bottom:0;mso-position-horizontal:absolute;mso-position-horizontal-relative:text;mso-position-vertical:absolute;mso-position-vertical-relative:text;mso-width-percent:0;mso-height-percent:0;mso-width-relative:margin;mso-height-relative:margin" from="27.75pt,354.75pt" to="181.5pt,404.25pt" o:gfxdata="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" strokecolor="#4472c4 [3204]" strokeweight="1.5pt">
                 <v:stroke joinstyle="miter"/>
@@ -1678,6 +1726,7 @@
       <w:r>
         <w:rPr>
           <w:noProof/>
+          <w:lang w:eastAsia="en-GB"/>
         </w:rPr>
         <mc:AlternateContent>
           <mc:Choice Requires="wps">
@@ -1746,7 +1795,7 @@
               </wp:anchor>
             </w:drawing>
           </mc:Choice>
-          <mc:Fallback>
+          <mc:Fallback xmlns:w16cid="http://schemas.microsoft.com/office/word/2016/wordml/cid" xmlns:am3d="http://schemas.microsoft.com/office/drawing/2017/model3d" xmlns:aink="http://schemas.microsoft.com/office/drawing/2016/ink" xmlns:cx8="http://schemas.microsoft.com/office/drawing/2016/5/14/chartex" xmlns:cx7="http://schemas.microsoft.com/office/drawing/2016/5/13/chartex" xmlns:cx6="http://schemas.microsoft.com/office/drawing/2016/5/12/chartex" xmlns:cx5="http://schemas.microsoft.com/office/drawing/2016/5/11/chartex" xmlns:cx4="http://schemas.microsoft.com/office/drawing/2016/5/10/chartex" xmlns:cx3="http://schemas.microsoft.com/office/drawing/2016/5/9/chartex" xmlns:cx2="http://schemas.microsoft.com/office/drawing/2015/10/21/chartex">
             <w:pict>
               <v:oval w14:anchorId="672CE68B" id="Oval 6" o:spid="_x0000_s1032" style="position:absolute;margin-left:168pt;margin-top:394.5pt;width:155.25pt;height:57.75pt;z-index:251669504;visibility:visible;mso-wrap-style:square;mso-wrap-distance-left:9pt;mso-wrap-distance-top:0;mso-wrap-distance-right:9pt;mso-wrap-distance-bottom:0;mso-position-horizontal:absolute;mso-position-horizontal-relative:text;mso-position-vertical:absolute;mso-position-vertical-relative:text;v-text-anchor:middle" o:gfxdata="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" fillcolor="white [3201]" strokecolor="black [3200]" strokeweight="1pt">
                 <v:stroke joinstyle="miter"/>
@@ -1770,6 +1819,7 @@
       <w:r>
         <w:rPr>
           <w:noProof/>
+          <w:lang w:eastAsia="en-GB"/>
         </w:rPr>
         <mc:AlternateContent>
           <mc:Choice Requires="wps">
@@ -1827,7 +1877,7 @@
               </wp:anchor>
             </w:drawing>
           </mc:Choice>
-          <mc:Fallback>
+          <mc:Fallback xmlns:w16cid="http://schemas.microsoft.com/office/word/2016/wordml/cid" xmlns:am3d="http://schemas.microsoft.com/office/drawing/2017/model3d" xmlns:aink="http://schemas.microsoft.com/office/drawing/2016/ink" xmlns:cx8="http://schemas.microsoft.com/office/drawing/2016/5/14/chartex" xmlns:cx7="http://schemas.microsoft.com/office/drawing/2016/5/13/chartex" xmlns:cx6="http://schemas.microsoft.com/office/drawing/2016/5/12/chartex" xmlns:cx5="http://schemas.microsoft.com/office/drawing/2016/5/11/chartex" xmlns:cx4="http://schemas.microsoft.com/office/drawing/2016/5/10/chartex" xmlns:cx3="http://schemas.microsoft.com/office/drawing/2016/5/9/chartex" xmlns:cx2="http://schemas.microsoft.com/office/drawing/2015/10/21/chartex">
             <w:pict>
               <v:line w14:anchorId="6900E43F" id="Straight Connector 35" o:spid="_x0000_s1026" style="position:absolute;flip:y;z-index:251696128;visibility:visible;mso-wrap-style:square;mso-width-percent:0;mso-height-percent:0;mso-wrap-distance-left:9pt;mso-wrap-distance-top:0;mso-wrap-distance-right:9pt;mso-wrap-distance-bottom:0;mso-position-horizontal:absolute;mso-position-horizontal-relative:text;mso-position-vertical:absolute;mso-position-vertical-relative:text;mso-width-percent:0;mso-height-percent:0;mso-width-relative:margin;mso-height-relative:margin" from="27.75pt,30.75pt" to="193.5pt,354.75pt" o:gfxdata="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" strokecolor="#4472c4 [3204]" strokeweight="1.5pt">
                 <v:stroke joinstyle="miter"/>
@@ -1839,6 +1889,7 @@
       <w:r>
         <w:rPr>
           <w:noProof/>
+          <w:lang w:eastAsia="en-GB"/>
         </w:rPr>
         <mc:AlternateContent>
           <mc:Choice Requires="wps">
@@ -1907,7 +1958,7 @@
               </wp:anchor>
             </w:drawing>
           </mc:Choice>
-          <mc:Fallback>
+          <mc:Fallback xmlns:w16cid="http://schemas.microsoft.com/office/word/2016/wordml/cid" xmlns:am3d="http://schemas.microsoft.com/office/drawing/2017/model3d" xmlns:aink="http://schemas.microsoft.com/office/drawing/2016/ink" xmlns:cx8="http://schemas.microsoft.com/office/drawing/2016/5/14/chartex" xmlns:cx7="http://schemas.microsoft.com/office/drawing/2016/5/13/chartex" xmlns:cx6="http://schemas.microsoft.com/office/drawing/2016/5/12/chartex" xmlns:cx5="http://schemas.microsoft.com/office/drawing/2016/5/11/chartex" xmlns:cx4="http://schemas.microsoft.com/office/drawing/2016/5/10/chartex" xmlns:cx3="http://schemas.microsoft.com/office/drawing/2016/5/9/chartex" xmlns:cx2="http://schemas.microsoft.com/office/drawing/2015/10/21/chartex">
             <w:pict>
               <v:oval w14:anchorId="3DDE7E30" id="Oval 4" o:spid="_x0000_s1033" style="position:absolute;margin-left:155.25pt;margin-top:210.75pt;width:155.25pt;height:57.75pt;z-index:251665408;visibility:visible;mso-wrap-style:square;mso-wrap-distance-left:9pt;mso-wrap-distance-top:0;mso-wrap-distance-right:9pt;mso-wrap-distance-bottom:0;mso-position-horizontal:absolute;mso-position-horizontal-relative:text;mso-position-vertical:absolute;mso-position-vertical-relative:text;v-text-anchor:middle" o:gfxdata="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" fillcolor="white [3201]" strokecolor="black [3200]" strokeweight="1pt">
                 <v:stroke joinstyle="miter"/>
@@ -1931,6 +1982,7 @@
       <w:r>
         <w:rPr>
           <w:noProof/>
+          <w:lang w:eastAsia="en-GB"/>
         </w:rPr>
         <mc:AlternateContent>
           <mc:Choice Requires="wps">
@@ -2005,7 +2057,7 @@
               </wp:anchor>
             </w:drawing>
           </mc:Choice>
-          <mc:Fallback>
+          <mc:Fallback xmlns:w16cid="http://schemas.microsoft.com/office/word/2016/wordml/cid" xmlns:am3d="http://schemas.microsoft.com/office/drawing/2017/model3d" xmlns:aink="http://schemas.microsoft.com/office/drawing/2016/ink" xmlns:cx8="http://schemas.microsoft.com/office/drawing/2016/5/14/chartex" xmlns:cx7="http://schemas.microsoft.com/office/drawing/2016/5/13/chartex" xmlns:cx6="http://schemas.microsoft.com/office/drawing/2016/5/12/chartex" xmlns:cx5="http://schemas.microsoft.com/office/drawing/2016/5/11/chartex" xmlns:cx4="http://schemas.microsoft.com/office/drawing/2016/5/10/chartex" xmlns:cx3="http://schemas.microsoft.com/office/drawing/2016/5/9/chartex" xmlns:cx2="http://schemas.microsoft.com/office/drawing/2015/10/21/chartex">
             <w:pict>
               <v:oval w14:anchorId="2C380FEF" id="Oval 3" o:spid="_x0000_s1034" style="position:absolute;margin-left:189pt;margin-top:2in;width:155.5pt;height:57.6pt;z-index:251663360;visibility:visible;mso-wrap-style:square;mso-width-percent:0;mso-height-percent:0;mso-wrap-distance-left:9pt;mso-wrap-distance-top:0;mso-wrap-distance-right:9pt;mso-wrap-distance-bottom:0;mso-position-horizontal:absolute;mso-position-horizontal-relative:text;mso-position-vertical:absolute;mso-position-vertical-relative:text;mso-width-percent:0;mso-height-percent:0;mso-width-relative:margin;mso-height-relative:margin;v-text-anchor:middle" o:gfxdata="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" fillcolor="white [3201]" strokecolor="black [3200]" strokeweight="1pt">
                 <v:stroke joinstyle="miter"/>
@@ -2029,6 +2081,7 @@
       <w:r>
         <w:rPr>
           <w:noProof/>
+          <w:lang w:eastAsia="en-GB"/>
         </w:rPr>
         <mc:AlternateContent>
           <mc:Choice Requires="wps">
@@ -2080,13 +2133,8 @@
                               <w:jc w:val="center"/>
                             </w:pPr>
                             <w:r>
-                              <w:t>Crea</w:t>
+                              <w:t>Create Test</w:t>
                             </w:r>
-                            <w:bookmarkStart w:id="0" w:name="_GoBack"/>
-                            <w:r>
-                              <w:t>te Test</w:t>
-                            </w:r>
-                            <w:bookmarkEnd w:id="0"/>
                           </w:p>
                         </w:txbxContent>
                       </wps:txbx>
@@ -2108,7 +2156,7 @@
               </wp:anchor>
             </w:drawing>
           </mc:Choice>
-          <mc:Fallback>
+          <mc:Fallback xmlns:w16cid="http://schemas.microsoft.com/office/word/2016/wordml/cid" xmlns:am3d="http://schemas.microsoft.com/office/drawing/2017/model3d" xmlns:aink="http://schemas.microsoft.com/office/drawing/2016/ink" xmlns:cx8="http://schemas.microsoft.com/office/drawing/2016/5/14/chartex" xmlns:cx7="http://schemas.microsoft.com/office/drawing/2016/5/13/chartex" xmlns:cx6="http://schemas.microsoft.com/office/drawing/2016/5/12/chartex" xmlns:cx5="http://schemas.microsoft.com/office/drawing/2016/5/11/chartex" xmlns:cx4="http://schemas.microsoft.com/office/drawing/2016/5/10/chartex" xmlns:cx3="http://schemas.microsoft.com/office/drawing/2016/5/9/chartex" xmlns:cx2="http://schemas.microsoft.com/office/drawing/2015/10/21/chartex">
             <w:pict>
               <v:oval w14:anchorId="4449E9B3" id="Oval 2" o:spid="_x0000_s1035" style="position:absolute;margin-left:192.75pt;margin-top:1in;width:155.5pt;height:57.6pt;z-index:251661312;visibility:visible;mso-wrap-style:square;mso-width-percent:0;mso-height-percent:0;mso-wrap-distance-left:9pt;mso-wrap-distance-top:0;mso-wrap-distance-right:9pt;mso-wrap-distance-bottom:0;mso-position-horizontal:absolute;mso-position-horizontal-relative:text;mso-position-vertical:absolute;mso-position-vertical-relative:text;mso-width-percent:0;mso-height-percent:0;mso-width-relative:margin;mso-height-relative:margin;v-text-anchor:middle" o:gfxdata="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" fillcolor="white [3201]" strokecolor="black [3200]" strokeweight="1pt">
                 <v:stroke joinstyle="miter"/>
@@ -2146,7 +2194,7 @@
 </file>
 
 <file path=word/styles.xml><?xml version="1.0" encoding="utf-8"?>
-<w:styles xmlns:mc="http://schemas.openxmlformats.org/markup-compatibility/2006" xmlns:r="http://schemas.openxmlformats.org/officeDocument/2006/relationships" xmlns:w="http://schemas.openxmlformats.org/wordprocessingml/2006/main" xmlns:w14="http://schemas.microsoft.com/office/word/2010/wordml" xmlns:w15="http://schemas.microsoft.com/office/word/2012/wordml" xmlns:w16cid="http://schemas.microsoft.com/office/word/2016/wordml/cid" xmlns:w16se="http://schemas.microsoft.com/office/word/2015/wordml/symex" mc:Ignorable="w14 w15 w16se w16cid">
+<w:styles xmlns:mc="http://schemas.openxmlformats.org/markup-compatibility/2006" xmlns:r="http://schemas.openxmlformats.org/officeDocument/2006/relationships" xmlns:w="http://schemas.openxmlformats.org/wordprocessingml/2006/main" xmlns:w14="http://schemas.microsoft.com/office/word/2010/wordml" xmlns:w15="http://schemas.microsoft.com/office/word/2012/wordml" xmlns:w16se="http://schemas.microsoft.com/office/word/2015/wordml/symex" mc:Ignorable="w14 w15 w16se">
   <w:docDefaults>
     <w:rPrDefault>
       <w:rPr>
@@ -2162,7 +2210,7 @@
       </w:pPr>
     </w:pPrDefault>
   </w:docDefaults>
-  <w:latentStyles w:defLockedState="0" w:defUIPriority="99" w:defSemiHidden="0" w:defUnhideWhenUsed="0" w:defQFormat="0" w:count="375">
+  <w:latentStyles w:defLockedState="0" w:defUIPriority="99" w:defSemiHidden="0" w:defUnhideWhenUsed="0" w:defQFormat="0" w:count="371">
     <w:lsdException w:name="Normal" w:uiPriority="0" w:qFormat="1"/>
     <w:lsdException w:name="heading 1" w:uiPriority="9" w:qFormat="1"/>
     <w:lsdException w:name="heading 2" w:semiHidden="1" w:uiPriority="9" w:unhideWhenUsed="1" w:qFormat="1"/>
@@ -2534,10 +2582,6 @@
     <w:lsdException w:name="List Table 5 Dark Accent 6" w:uiPriority="50"/>
     <w:lsdException w:name="List Table 6 Colorful Accent 6" w:uiPriority="51"/>
     <w:lsdException w:name="List Table 7 Colorful Accent 6" w:uiPriority="52"/>
-    <w:lsdException w:name="Mention" w:semiHidden="1" w:unhideWhenUsed="1"/>
-    <w:lsdException w:name="Smart Hyperlink" w:semiHidden="1" w:unhideWhenUsed="1"/>
-    <w:lsdException w:name="Hashtag" w:semiHidden="1" w:unhideWhenUsed="1"/>
-    <w:lsdException w:name="Unresolved Mention" w:semiHidden="1" w:unhideWhenUsed="1"/>
   </w:latentStyles>
   <w:style w:type="paragraph" w:default="1" w:styleId="Normal">
     <w:name w:val="Normal"/>
@@ -2874,7 +2918,7 @@
 </file>
 
 <file path=customXml/itemProps1.xml><?xml version="1.0" encoding="utf-8"?>
-<ds:datastoreItem xmlns:ds="http://schemas.openxmlformats.org/officeDocument/2006/customXml" ds:itemID="{F455486B-3D51-429A-9D75-42A69C944B17}">
+<ds:datastoreItem xmlns:ds="http://schemas.openxmlformats.org/officeDocument/2006/customXml" ds:itemID="{CD6209FB-F9DC-4B89-B458-4E430E53F0CB}">
   <ds:schemaRefs>
     <ds:schemaRef ds:uri="http://schemas.openxmlformats.org/officeDocument/2006/bibliography"/>
   </ds:schemaRefs>

</xml_diff>